<commit_message>
updated note + cv
</commit_message>
<xml_diff>
--- a/research/CV.docx
+++ b/research/CV.docx
@@ -13,15 +13,29 @@
           <w:rFonts w:ascii="Times New Roman" w:hAnsi="Times New Roman" w:cs="Times New Roman"/>
         </w:rPr>
       </w:pPr>
-      <w:hyperlink r:id="rId6" w:history="1">
-        <w:r>
-          <w:rPr>
-            <w:rStyle w:val="Hyperlink"/>
-            <w:rFonts w:ascii="Times New Roman" w:hAnsi="Times New Roman" w:cs="Times New Roman"/>
-          </w:rPr>
-          <w:t>danicaratelli@stanford.edu</w:t>
-        </w:r>
-      </w:hyperlink>
+      <w:r>
+        <w:fldChar w:fldCharType="begin"/>
+      </w:r>
+      <w:r>
+        <w:instrText xml:space="preserve"> HYPERLINK "mailto:danicaratelli@stanford.edu" </w:instrText>
+      </w:r>
+      <w:r>
+        <w:fldChar w:fldCharType="separate"/>
+      </w:r>
+      <w:r>
+        <w:rPr>
+          <w:rStyle w:val="Hyperlink"/>
+          <w:rFonts w:ascii="Times New Roman" w:hAnsi="Times New Roman" w:cs="Times New Roman"/>
+        </w:rPr>
+        <w:t>danicaratelli@stanford.edu</w:t>
+      </w:r>
+      <w:r>
+        <w:rPr>
+          <w:rStyle w:val="Hyperlink"/>
+          <w:rFonts w:ascii="Times New Roman" w:hAnsi="Times New Roman" w:cs="Times New Roman"/>
+        </w:rPr>
+        <w:fldChar w:fldCharType="end"/>
+      </w:r>
       <w:r>
         <w:rPr>
           <w:rFonts w:ascii="Times New Roman" w:hAnsi="Times New Roman" w:cs="Times New Roman"/>
@@ -429,13 +443,82 @@
         <w:rPr>
           <w:rFonts w:ascii="Times New Roman" w:hAnsi="Times New Roman" w:cs="Times New Roman"/>
         </w:rPr>
+        <w:t xml:space="preserve">20-2021 </w:t>
+      </w:r>
+      <w:r>
+        <w:rPr>
+          <w:rFonts w:ascii="Times New Roman" w:hAnsi="Times New Roman" w:cs="Times New Roman"/>
+        </w:rPr>
+        <w:tab/>
+      </w:r>
+      <w:r>
+        <w:rPr>
+          <w:rFonts w:ascii="Times New Roman" w:hAnsi="Times New Roman" w:cs="Times New Roman"/>
+        </w:rPr>
+        <w:tab/>
+      </w:r>
+      <w:r>
+        <w:rPr>
+          <w:rFonts w:ascii="Times New Roman" w:hAnsi="Times New Roman" w:cs="Times New Roman"/>
+        </w:rPr>
+        <w:tab/>
+        <w:t>Academic Visitor</w:t>
+      </w:r>
+      <w:r>
+        <w:rPr>
+          <w:rFonts w:ascii="Times New Roman" w:hAnsi="Times New Roman" w:cs="Times New Roman"/>
+        </w:rPr>
+        <w:br/>
+      </w:r>
+      <w:r>
+        <w:rPr>
+          <w:rFonts w:ascii="Times New Roman" w:hAnsi="Times New Roman" w:cs="Times New Roman"/>
+        </w:rPr>
+        <w:tab/>
+      </w:r>
+      <w:r>
+        <w:rPr>
+          <w:rFonts w:ascii="Times New Roman" w:hAnsi="Times New Roman" w:cs="Times New Roman"/>
+        </w:rPr>
+        <w:tab/>
+      </w:r>
+      <w:r>
+        <w:rPr>
+          <w:rFonts w:ascii="Times New Roman" w:hAnsi="Times New Roman" w:cs="Times New Roman"/>
+        </w:rPr>
+        <w:tab/>
+      </w:r>
+      <w:r>
+        <w:rPr>
+          <w:rFonts w:ascii="Times New Roman" w:hAnsi="Times New Roman" w:cs="Times New Roman"/>
+        </w:rPr>
+        <w:tab/>
+        <w:t>Bank of England</w:t>
+      </w:r>
+    </w:p>
+    <w:p>
+      <w:pPr>
+        <w:rPr>
+          <w:rFonts w:ascii="Times New Roman" w:hAnsi="Times New Roman" w:cs="Times New Roman"/>
+        </w:rPr>
+      </w:pPr>
+      <w:r>
+        <w:rPr>
+          <w:rFonts w:ascii="Times New Roman" w:hAnsi="Times New Roman" w:cs="Times New Roman"/>
+        </w:rPr>
         <w:t>20</w:t>
       </w:r>
       <w:r>
         <w:rPr>
           <w:rFonts w:ascii="Times New Roman" w:hAnsi="Times New Roman" w:cs="Times New Roman"/>
         </w:rPr>
-        <w:t>-2021</w:t>
+        <w:t>20</w:t>
+      </w:r>
+      <w:r>
+        <w:rPr>
+          <w:rFonts w:ascii="Times New Roman" w:hAnsi="Times New Roman" w:cs="Times New Roman"/>
+        </w:rPr>
+        <w:t xml:space="preserve"> (Summer)</w:t>
       </w:r>
       <w:r>
         <w:rPr>
@@ -454,18 +537,7 @@
           <w:rFonts w:ascii="Times New Roman" w:hAnsi="Times New Roman" w:cs="Times New Roman"/>
         </w:rPr>
         <w:tab/>
-      </w:r>
-      <w:r>
-        <w:rPr>
-          <w:rFonts w:ascii="Times New Roman" w:hAnsi="Times New Roman" w:cs="Times New Roman"/>
-        </w:rPr>
-        <w:tab/>
-      </w:r>
-      <w:r>
-        <w:rPr>
-          <w:rFonts w:ascii="Times New Roman" w:hAnsi="Times New Roman" w:cs="Times New Roman"/>
-        </w:rPr>
-        <w:t>Academic Visitor</w:t>
+        <w:t>Ph.D. Intern</w:t>
       </w:r>
       <w:r>
         <w:rPr>
@@ -509,81 +581,6 @@
         <w:rPr>
           <w:rFonts w:ascii="Times New Roman" w:hAnsi="Times New Roman" w:cs="Times New Roman"/>
         </w:rPr>
-        <w:t>20</w:t>
-      </w:r>
-      <w:r>
-        <w:rPr>
-          <w:rFonts w:ascii="Times New Roman" w:hAnsi="Times New Roman" w:cs="Times New Roman"/>
-        </w:rPr>
-        <w:t>20</w:t>
-      </w:r>
-      <w:r>
-        <w:rPr>
-          <w:rFonts w:ascii="Times New Roman" w:hAnsi="Times New Roman" w:cs="Times New Roman"/>
-        </w:rPr>
-        <w:t xml:space="preserve"> (Summer)</w:t>
-      </w:r>
-      <w:r>
-        <w:rPr>
-          <w:rFonts w:ascii="Times New Roman" w:hAnsi="Times New Roman" w:cs="Times New Roman"/>
-        </w:rPr>
-        <w:t xml:space="preserve"> </w:t>
-      </w:r>
-      <w:r>
-        <w:rPr>
-          <w:rFonts w:ascii="Times New Roman" w:hAnsi="Times New Roman" w:cs="Times New Roman"/>
-        </w:rPr>
-        <w:tab/>
-      </w:r>
-      <w:r>
-        <w:rPr>
-          <w:rFonts w:ascii="Times New Roman" w:hAnsi="Times New Roman" w:cs="Times New Roman"/>
-        </w:rPr>
-        <w:tab/>
-        <w:t>Ph.D. Intern</w:t>
-      </w:r>
-      <w:r>
-        <w:rPr>
-          <w:rFonts w:ascii="Times New Roman" w:hAnsi="Times New Roman" w:cs="Times New Roman"/>
-        </w:rPr>
-        <w:br/>
-      </w:r>
-      <w:r>
-        <w:rPr>
-          <w:rFonts w:ascii="Times New Roman" w:hAnsi="Times New Roman" w:cs="Times New Roman"/>
-        </w:rPr>
-        <w:tab/>
-      </w:r>
-      <w:r>
-        <w:rPr>
-          <w:rFonts w:ascii="Times New Roman" w:hAnsi="Times New Roman" w:cs="Times New Roman"/>
-        </w:rPr>
-        <w:tab/>
-      </w:r>
-      <w:r>
-        <w:rPr>
-          <w:rFonts w:ascii="Times New Roman" w:hAnsi="Times New Roman" w:cs="Times New Roman"/>
-        </w:rPr>
-        <w:tab/>
-      </w:r>
-      <w:r>
-        <w:rPr>
-          <w:rFonts w:ascii="Times New Roman" w:hAnsi="Times New Roman" w:cs="Times New Roman"/>
-        </w:rPr>
-        <w:tab/>
-        <w:t>Bank of England</w:t>
-      </w:r>
-    </w:p>
-    <w:p>
-      <w:pPr>
-        <w:rPr>
-          <w:rFonts w:ascii="Times New Roman" w:hAnsi="Times New Roman" w:cs="Times New Roman"/>
-        </w:rPr>
-      </w:pPr>
-      <w:r>
-        <w:rPr>
-          <w:rFonts w:ascii="Times New Roman" w:hAnsi="Times New Roman" w:cs="Times New Roman"/>
-        </w:rPr>
         <w:t>2018-2020</w:t>
       </w:r>
       <w:r>
@@ -603,8 +600,16 @@
           <w:rFonts w:ascii="Times New Roman" w:hAnsi="Times New Roman" w:cs="Times New Roman"/>
         </w:rPr>
         <w:tab/>
-        <w:t>Research Assistant to Prof. Adrien Auclert</w:t>
-      </w:r>
+        <w:t xml:space="preserve">Research Assistant to Prof. Adrien </w:t>
+      </w:r>
+      <w:proofErr w:type="spellStart"/>
+      <w:r>
+        <w:rPr>
+          <w:rFonts w:ascii="Times New Roman" w:hAnsi="Times New Roman" w:cs="Times New Roman"/>
+        </w:rPr>
+        <w:t>Auclert</w:t>
+      </w:r>
+      <w:proofErr w:type="spellEnd"/>
       <w:r>
         <w:rPr>
           <w:rFonts w:ascii="Times New Roman" w:hAnsi="Times New Roman" w:cs="Times New Roman"/>
@@ -863,66 +868,135 @@
     </w:p>
     <w:p>
       <w:pPr>
-        <w:rPr>
-          <w:rFonts w:ascii="Times New Roman" w:hAnsi="Times New Roman" w:cs="Times New Roman"/>
-          <w:b/>
-          <w:bCs/>
-          <w:sz w:val="20"/>
-          <w:szCs w:val="20"/>
-          <w:u w:val="single"/>
-        </w:rPr>
-      </w:pPr>
-      <w:r>
-        <w:rPr>
-          <w:rFonts w:ascii="Times New Roman" w:hAnsi="Times New Roman" w:cs="Times New Roman"/>
-          <w:b/>
-          <w:bCs/>
-          <w:sz w:val="28"/>
-          <w:szCs w:val="28"/>
-          <w:u w:val="single"/>
-        </w:rPr>
-        <w:t>P</w:t>
-      </w:r>
-      <w:r>
-        <w:rPr>
-          <w:rFonts w:ascii="Times New Roman" w:hAnsi="Times New Roman" w:cs="Times New Roman"/>
-          <w:b/>
-          <w:bCs/>
-          <w:sz w:val="20"/>
-          <w:szCs w:val="20"/>
-          <w:u w:val="single"/>
-        </w:rPr>
-        <w:t>UBLICATIONS</w:t>
-      </w:r>
-      <w:r>
-        <w:rPr>
-          <w:rFonts w:ascii="Times New Roman" w:hAnsi="Times New Roman" w:cs="Times New Roman"/>
-          <w:b/>
-          <w:bCs/>
-          <w:sz w:val="20"/>
-          <w:szCs w:val="20"/>
-          <w:u w:val="single"/>
-        </w:rPr>
-        <w:br/>
-      </w:r>
-      <w:r>
-        <w:rPr>
-          <w:rFonts w:ascii="Times New Roman" w:hAnsi="Times New Roman" w:cs="Times New Roman"/>
-          <w:b/>
-          <w:bCs/>
-          <w:sz w:val="20"/>
-          <w:szCs w:val="20"/>
-          <w:u w:val="single"/>
-        </w:rPr>
-        <w:br/>
-      </w:r>
-      <w:r>
         <w:rPr>
           <w:rFonts w:ascii="Times New Roman" w:eastAsia="Times New Roman" w:hAnsi="Times New Roman" w:cs="Times New Roman"/>
           <w:sz w:val="24"/>
           <w:szCs w:val="24"/>
         </w:rPr>
-        <w:t xml:space="preserve">Bok, B., Caratelli, D., Giannone, D., Sbordone, A.M. and Tambalotti, A., 2018. Macroeconomic nowcasting and forecasting with big data. </w:t>
+      </w:pPr>
+      <w:r>
+        <w:rPr>
+          <w:rFonts w:ascii="Times New Roman" w:hAnsi="Times New Roman" w:cs="Times New Roman"/>
+          <w:b/>
+          <w:bCs/>
+          <w:sz w:val="28"/>
+          <w:szCs w:val="28"/>
+          <w:u w:val="single"/>
+        </w:rPr>
+        <w:t>P</w:t>
+      </w:r>
+      <w:r>
+        <w:rPr>
+          <w:rFonts w:ascii="Times New Roman" w:hAnsi="Times New Roman" w:cs="Times New Roman"/>
+          <w:b/>
+          <w:bCs/>
+          <w:sz w:val="20"/>
+          <w:szCs w:val="20"/>
+          <w:u w:val="single"/>
+        </w:rPr>
+        <w:t>UBLICATIONS</w:t>
+      </w:r>
+      <w:r>
+        <w:rPr>
+          <w:rFonts w:ascii="Times New Roman" w:hAnsi="Times New Roman" w:cs="Times New Roman"/>
+          <w:b/>
+          <w:bCs/>
+          <w:sz w:val="20"/>
+          <w:szCs w:val="20"/>
+          <w:u w:val="single"/>
+        </w:rPr>
+        <w:br/>
+      </w:r>
+      <w:r>
+        <w:rPr>
+          <w:rFonts w:ascii="Times New Roman" w:hAnsi="Times New Roman" w:cs="Times New Roman"/>
+          <w:b/>
+          <w:bCs/>
+          <w:sz w:val="20"/>
+          <w:szCs w:val="20"/>
+          <w:u w:val="single"/>
+        </w:rPr>
+        <w:br/>
+      </w:r>
+      <w:r>
+        <w:rPr>
+          <w:rFonts w:ascii="Times New Roman" w:eastAsia="Times New Roman" w:hAnsi="Times New Roman" w:cs="Times New Roman"/>
+          <w:sz w:val="24"/>
+          <w:szCs w:val="24"/>
+        </w:rPr>
+        <w:t xml:space="preserve">Bok, B., </w:t>
+      </w:r>
+      <w:proofErr w:type="spellStart"/>
+      <w:r>
+        <w:rPr>
+          <w:rFonts w:ascii="Times New Roman" w:eastAsia="Times New Roman" w:hAnsi="Times New Roman" w:cs="Times New Roman"/>
+          <w:sz w:val="24"/>
+          <w:szCs w:val="24"/>
+        </w:rPr>
+        <w:t>Caratelli</w:t>
+      </w:r>
+      <w:proofErr w:type="spellEnd"/>
+      <w:r>
+        <w:rPr>
+          <w:rFonts w:ascii="Times New Roman" w:eastAsia="Times New Roman" w:hAnsi="Times New Roman" w:cs="Times New Roman"/>
+          <w:sz w:val="24"/>
+          <w:szCs w:val="24"/>
+        </w:rPr>
+        <w:t xml:space="preserve">, D., </w:t>
+      </w:r>
+      <w:proofErr w:type="spellStart"/>
+      <w:r>
+        <w:rPr>
+          <w:rFonts w:ascii="Times New Roman" w:eastAsia="Times New Roman" w:hAnsi="Times New Roman" w:cs="Times New Roman"/>
+          <w:sz w:val="24"/>
+          <w:szCs w:val="24"/>
+        </w:rPr>
+        <w:t>Giannone</w:t>
+      </w:r>
+      <w:proofErr w:type="spellEnd"/>
+      <w:r>
+        <w:rPr>
+          <w:rFonts w:ascii="Times New Roman" w:eastAsia="Times New Roman" w:hAnsi="Times New Roman" w:cs="Times New Roman"/>
+          <w:sz w:val="24"/>
+          <w:szCs w:val="24"/>
+        </w:rPr>
+        <w:t xml:space="preserve">, D., </w:t>
+      </w:r>
+      <w:proofErr w:type="spellStart"/>
+      <w:r>
+        <w:rPr>
+          <w:rFonts w:ascii="Times New Roman" w:eastAsia="Times New Roman" w:hAnsi="Times New Roman" w:cs="Times New Roman"/>
+          <w:sz w:val="24"/>
+          <w:szCs w:val="24"/>
+        </w:rPr>
+        <w:t>Sbordone</w:t>
+      </w:r>
+      <w:proofErr w:type="spellEnd"/>
+      <w:r>
+        <w:rPr>
+          <w:rFonts w:ascii="Times New Roman" w:eastAsia="Times New Roman" w:hAnsi="Times New Roman" w:cs="Times New Roman"/>
+          <w:sz w:val="24"/>
+          <w:szCs w:val="24"/>
+        </w:rPr>
+        <w:t xml:space="preserve">, A.M. and </w:t>
+      </w:r>
+      <w:proofErr w:type="spellStart"/>
+      <w:r>
+        <w:rPr>
+          <w:rFonts w:ascii="Times New Roman" w:eastAsia="Times New Roman" w:hAnsi="Times New Roman" w:cs="Times New Roman"/>
+          <w:sz w:val="24"/>
+          <w:szCs w:val="24"/>
+        </w:rPr>
+        <w:t>Tambalotti</w:t>
+      </w:r>
+      <w:proofErr w:type="spellEnd"/>
+      <w:r>
+        <w:rPr>
+          <w:rFonts w:ascii="Times New Roman" w:eastAsia="Times New Roman" w:hAnsi="Times New Roman" w:cs="Times New Roman"/>
+          <w:sz w:val="24"/>
+          <w:szCs w:val="24"/>
+        </w:rPr>
+        <w:t xml:space="preserve">, A., 2018. Macroeconomic nowcasting and forecasting with big data. </w:t>
       </w:r>
       <w:r>
         <w:rPr>
@@ -961,8 +1035,94 @@
         <w:t>, pp.615-643.</w:t>
       </w:r>
     </w:p>
+    <w:p>
+      <w:pPr>
+        <w:rPr>
+          <w:rFonts w:ascii="Times New Roman" w:eastAsia="Times New Roman" w:hAnsi="Times New Roman" w:cs="Times New Roman"/>
+          <w:sz w:val="24"/>
+          <w:szCs w:val="24"/>
+        </w:rPr>
+      </w:pPr>
+      <w:r>
+        <w:rPr>
+          <w:rFonts w:ascii="Times New Roman" w:hAnsi="Times New Roman" w:cs="Times New Roman"/>
+          <w:b/>
+          <w:bCs/>
+          <w:sz w:val="28"/>
+          <w:szCs w:val="28"/>
+          <w:u w:val="single"/>
+        </w:rPr>
+        <w:lastRenderedPageBreak/>
+        <w:t>R</w:t>
+      </w:r>
+      <w:r>
+        <w:rPr>
+          <w:rFonts w:ascii="Times New Roman" w:hAnsi="Times New Roman" w:cs="Times New Roman"/>
+          <w:b/>
+          <w:bCs/>
+          <w:sz w:val="20"/>
+          <w:szCs w:val="20"/>
+          <w:u w:val="single"/>
+        </w:rPr>
+        <w:t xml:space="preserve">EFEREE </w:t>
+      </w:r>
+      <w:r>
+        <w:rPr>
+          <w:rFonts w:ascii="Times New Roman" w:hAnsi="Times New Roman" w:cs="Times New Roman"/>
+          <w:b/>
+          <w:bCs/>
+          <w:sz w:val="28"/>
+          <w:szCs w:val="28"/>
+          <w:u w:val="single"/>
+        </w:rPr>
+        <w:t>S</w:t>
+      </w:r>
+      <w:r>
+        <w:rPr>
+          <w:rFonts w:ascii="Times New Roman" w:hAnsi="Times New Roman" w:cs="Times New Roman"/>
+          <w:b/>
+          <w:bCs/>
+          <w:sz w:val="20"/>
+          <w:szCs w:val="20"/>
+          <w:u w:val="single"/>
+        </w:rPr>
+        <w:t xml:space="preserve">ERVICES </w:t>
+      </w:r>
+      <w:r>
+        <w:rPr>
+          <w:rFonts w:ascii="Times New Roman" w:hAnsi="Times New Roman" w:cs="Times New Roman"/>
+          <w:b/>
+          <w:bCs/>
+          <w:sz w:val="20"/>
+          <w:szCs w:val="20"/>
+          <w:u w:val="single"/>
+        </w:rPr>
+        <w:br/>
+      </w:r>
+      <w:r>
+        <w:rPr>
+          <w:rFonts w:ascii="Times New Roman" w:hAnsi="Times New Roman" w:cs="Times New Roman"/>
+          <w:b/>
+          <w:bCs/>
+          <w:sz w:val="20"/>
+          <w:szCs w:val="20"/>
+          <w:u w:val="single"/>
+        </w:rPr>
+        <w:br/>
+      </w:r>
+      <w:r>
+        <w:rPr>
+          <w:rFonts w:ascii="Times New Roman" w:eastAsia="Times New Roman" w:hAnsi="Times New Roman" w:cs="Times New Roman"/>
+          <w:i/>
+          <w:iCs/>
+          <w:sz w:val="24"/>
+          <w:szCs w:val="24"/>
+        </w:rPr>
+        <w:t>Journal of Business &amp; Economic Statistics</w:t>
+      </w:r>
+    </w:p>
     <w:sectPr>
-      <w:headerReference w:type="default" r:id="rId7"/>
+      <w:headerReference w:type="default" r:id="rId6"/>
       <w:pgSz w:w="12240" w:h="15840"/>
       <w:pgMar w:top="1440" w:right="1440" w:bottom="1440" w:left="1440" w:header="720" w:footer="720" w:gutter="0"/>
       <w:cols w:space="720"/>
@@ -1450,6 +1610,25 @@
     <w:name w:val="Normal"/>
     <w:qFormat/>
   </w:style>
+  <w:style w:type="paragraph" w:styleId="Heading2">
+    <w:name w:val="heading 2"/>
+    <w:basedOn w:val="Normal"/>
+    <w:link w:val="Heading2Char"/>
+    <w:uiPriority w:val="9"/>
+    <w:qFormat/>
+    <w:rsid w:val="000E728F"/>
+    <w:pPr>
+      <w:spacing w:before="100" w:beforeAutospacing="1" w:after="100" w:afterAutospacing="1" w:line="240" w:lineRule="auto"/>
+      <w:outlineLvl w:val="1"/>
+    </w:pPr>
+    <w:rPr>
+      <w:rFonts w:ascii="Times New Roman" w:eastAsia="Times New Roman" w:hAnsi="Times New Roman" w:cs="Times New Roman"/>
+      <w:b/>
+      <w:bCs/>
+      <w:sz w:val="36"/>
+      <w:szCs w:val="36"/>
+    </w:rPr>
+  </w:style>
   <w:style w:type="character" w:default="1" w:styleId="DefaultParagraphFont">
     <w:name w:val="Default Paragraph Font"/>
     <w:uiPriority w:val="1"/>
@@ -1543,6 +1722,20 @@
     <w:link w:val="Footer"/>
     <w:uiPriority w:val="99"/>
     <w:rsid w:val="003D0F60"/>
+  </w:style>
+  <w:style w:type="character" w:customStyle="1" w:styleId="Heading2Char">
+    <w:name w:val="Heading 2 Char"/>
+    <w:basedOn w:val="DefaultParagraphFont"/>
+    <w:link w:val="Heading2"/>
+    <w:uiPriority w:val="9"/>
+    <w:rsid w:val="000E728F"/>
+    <w:rPr>
+      <w:rFonts w:ascii="Times New Roman" w:eastAsia="Times New Roman" w:hAnsi="Times New Roman" w:cs="Times New Roman"/>
+      <w:b/>
+      <w:bCs/>
+      <w:sz w:val="36"/>
+      <w:szCs w:val="36"/>
+    </w:rPr>
   </w:style>
 </w:styles>
 </file>

</xml_diff>

<commit_message>
small changes (CV + paper)
</commit_message>
<xml_diff>
--- a/research/CV.docx
+++ b/research/CV.docx
@@ -363,7 +363,15 @@
           <w:sz w:val="24"/>
           <w:szCs w:val="24"/>
         </w:rPr>
-        <w:t>Macroeconomics, and International Macroeconomics</w:t>
+        <w:t>Macroeconomics</w:t>
+      </w:r>
+      <w:r>
+        <w:rPr>
+          <w:rFonts w:ascii="Times New Roman" w:hAnsi="Times New Roman" w:cs="Times New Roman"/>
+          <w:sz w:val="24"/>
+          <w:szCs w:val="24"/>
+        </w:rPr>
+        <w:t xml:space="preserve"> (Monetary and Labor Macroeconomics)</w:t>
       </w:r>
     </w:p>
     <w:p>
@@ -538,81 +546,6 @@
           <w:sz w:val="24"/>
           <w:szCs w:val="24"/>
         </w:rPr>
-        <w:t>2021 (Summer)</w:t>
-      </w:r>
-      <w:r>
-        <w:rPr>
-          <w:rFonts w:ascii="Times New Roman" w:hAnsi="Times New Roman" w:cs="Times New Roman"/>
-          <w:sz w:val="24"/>
-          <w:szCs w:val="24"/>
-        </w:rPr>
-        <w:tab/>
-      </w:r>
-      <w:r>
-        <w:rPr>
-          <w:rFonts w:ascii="Times New Roman" w:hAnsi="Times New Roman" w:cs="Times New Roman"/>
-          <w:sz w:val="24"/>
-          <w:szCs w:val="24"/>
-        </w:rPr>
-        <w:tab/>
-        <w:t>Ph.D. Intern</w:t>
-      </w:r>
-      <w:r>
-        <w:rPr>
-          <w:rFonts w:ascii="Times New Roman" w:hAnsi="Times New Roman" w:cs="Times New Roman"/>
-          <w:sz w:val="24"/>
-          <w:szCs w:val="24"/>
-        </w:rPr>
-        <w:br/>
-      </w:r>
-      <w:r>
-        <w:rPr>
-          <w:rFonts w:ascii="Times New Roman" w:hAnsi="Times New Roman" w:cs="Times New Roman"/>
-          <w:sz w:val="24"/>
-          <w:szCs w:val="24"/>
-        </w:rPr>
-        <w:tab/>
-      </w:r>
-      <w:r>
-        <w:rPr>
-          <w:rFonts w:ascii="Times New Roman" w:hAnsi="Times New Roman" w:cs="Times New Roman"/>
-          <w:sz w:val="24"/>
-          <w:szCs w:val="24"/>
-        </w:rPr>
-        <w:tab/>
-      </w:r>
-      <w:r>
-        <w:rPr>
-          <w:rFonts w:ascii="Times New Roman" w:hAnsi="Times New Roman" w:cs="Times New Roman"/>
-          <w:sz w:val="24"/>
-          <w:szCs w:val="24"/>
-        </w:rPr>
-        <w:tab/>
-      </w:r>
-      <w:r>
-        <w:rPr>
-          <w:rFonts w:ascii="Times New Roman" w:hAnsi="Times New Roman" w:cs="Times New Roman"/>
-          <w:sz w:val="24"/>
-          <w:szCs w:val="24"/>
-        </w:rPr>
-        <w:tab/>
-        <w:t>Federal Reserve Bank of St. Louis</w:t>
-      </w:r>
-    </w:p>
-    <w:p>
-      <w:pPr>
-        <w:rPr>
-          <w:rFonts w:ascii="Times New Roman" w:hAnsi="Times New Roman" w:cs="Times New Roman"/>
-          <w:sz w:val="24"/>
-          <w:szCs w:val="24"/>
-        </w:rPr>
-      </w:pPr>
-      <w:r>
-        <w:rPr>
-          <w:rFonts w:ascii="Times New Roman" w:hAnsi="Times New Roman" w:cs="Times New Roman"/>
-          <w:sz w:val="24"/>
-          <w:szCs w:val="24"/>
-        </w:rPr>
         <w:t xml:space="preserve">2020 (Summer) </w:t>
       </w:r>
       <w:r>
@@ -972,6 +905,70 @@
           <w:szCs w:val="24"/>
         </w:rPr>
         <w:tab/>
+      </w:r>
+      <w:r>
+        <w:rPr>
+          <w:rFonts w:ascii="Times New Roman" w:hAnsi="Times New Roman" w:cs="Times New Roman"/>
+          <w:sz w:val="24"/>
+          <w:szCs w:val="24"/>
+        </w:rPr>
+        <w:t>Dissertation Fellowship, Federal Reserve Bank of St. Louis</w:t>
+      </w:r>
+      <w:r>
+        <w:rPr>
+          <w:rFonts w:ascii="Times New Roman" w:hAnsi="Times New Roman" w:cs="Times New Roman"/>
+          <w:sz w:val="24"/>
+          <w:szCs w:val="24"/>
+        </w:rPr>
+        <w:br/>
+      </w:r>
+      <w:r>
+        <w:rPr>
+          <w:rFonts w:ascii="Times New Roman" w:hAnsi="Times New Roman" w:cs="Times New Roman"/>
+          <w:sz w:val="24"/>
+          <w:szCs w:val="24"/>
+        </w:rPr>
+        <w:br/>
+      </w:r>
+      <w:r>
+        <w:rPr>
+          <w:rFonts w:ascii="Times New Roman" w:hAnsi="Times New Roman" w:cs="Times New Roman"/>
+          <w:sz w:val="24"/>
+          <w:szCs w:val="24"/>
+        </w:rPr>
+        <w:t>2021</w:t>
+      </w:r>
+      <w:r>
+        <w:rPr>
+          <w:rFonts w:ascii="Times New Roman" w:hAnsi="Times New Roman" w:cs="Times New Roman"/>
+          <w:sz w:val="24"/>
+          <w:szCs w:val="24"/>
+        </w:rPr>
+        <w:tab/>
+      </w:r>
+      <w:r>
+        <w:rPr>
+          <w:rFonts w:ascii="Times New Roman" w:hAnsi="Times New Roman" w:cs="Times New Roman"/>
+          <w:sz w:val="24"/>
+          <w:szCs w:val="24"/>
+        </w:rPr>
+        <w:tab/>
+      </w:r>
+      <w:r>
+        <w:rPr>
+          <w:rFonts w:ascii="Times New Roman" w:hAnsi="Times New Roman" w:cs="Times New Roman"/>
+          <w:sz w:val="24"/>
+          <w:szCs w:val="24"/>
+        </w:rPr>
+        <w:tab/>
+      </w:r>
+      <w:r>
+        <w:rPr>
+          <w:rFonts w:ascii="Times New Roman" w:hAnsi="Times New Roman" w:cs="Times New Roman"/>
+          <w:sz w:val="24"/>
+          <w:szCs w:val="24"/>
+        </w:rPr>
+        <w:tab/>
         <w:t>Doctoral Grant (Washington Center for Equitable Growth)</w:t>
       </w:r>
       <w:r>
@@ -1449,7 +1446,88 @@
           <w:szCs w:val="20"/>
           <w:u w:val="single"/>
         </w:rPr>
-        <w:t>E</w:t>
+        <w:t>EMINARS</w:t>
+      </w:r>
+    </w:p>
+    <w:p>
+      <w:pPr>
+        <w:rPr>
+          <w:rFonts w:ascii="Times New Roman" w:hAnsi="Times New Roman" w:cs="Times New Roman"/>
+          <w:sz w:val="24"/>
+          <w:szCs w:val="24"/>
+        </w:rPr>
+      </w:pPr>
+      <w:r>
+        <w:rPr>
+          <w:rFonts w:ascii="Times New Roman" w:hAnsi="Times New Roman" w:cs="Times New Roman"/>
+          <w:sz w:val="24"/>
+          <w:szCs w:val="24"/>
+        </w:rPr>
+        <w:t>2021</w:t>
+      </w:r>
+      <w:r>
+        <w:rPr>
+          <w:rFonts w:ascii="Times New Roman" w:hAnsi="Times New Roman" w:cs="Times New Roman"/>
+          <w:sz w:val="24"/>
+          <w:szCs w:val="24"/>
+        </w:rPr>
+        <w:tab/>
+      </w:r>
+      <w:r>
+        <w:rPr>
+          <w:rFonts w:ascii="Times New Roman" w:hAnsi="Times New Roman" w:cs="Times New Roman"/>
+          <w:sz w:val="24"/>
+          <w:szCs w:val="24"/>
+        </w:rPr>
+        <w:tab/>
+      </w:r>
+      <w:r>
+        <w:rPr>
+          <w:rFonts w:ascii="Times New Roman" w:hAnsi="Times New Roman" w:cs="Times New Roman"/>
+          <w:sz w:val="24"/>
+          <w:szCs w:val="24"/>
+        </w:rPr>
+        <w:tab/>
+      </w:r>
+      <w:r>
+        <w:rPr>
+          <w:rFonts w:ascii="Times New Roman" w:hAnsi="Times New Roman" w:cs="Times New Roman"/>
+          <w:sz w:val="24"/>
+          <w:szCs w:val="24"/>
+        </w:rPr>
+        <w:t>St. Louis Fed, Dartmouth College, Bank of England</w:t>
+      </w:r>
+    </w:p>
+    <w:p>
+      <w:pPr>
+        <w:rPr>
+          <w:rFonts w:ascii="Times New Roman" w:eastAsia="Times New Roman" w:hAnsi="Times New Roman" w:cs="Times New Roman"/>
+          <w:sz w:val="24"/>
+          <w:szCs w:val="24"/>
+        </w:rPr>
+      </w:pPr>
+    </w:p>
+    <w:p>
+      <w:pPr>
+        <w:rPr>
+          <w:rFonts w:ascii="Times New Roman" w:eastAsia="Times New Roman" w:hAnsi="Times New Roman" w:cs="Times New Roman"/>
+          <w:i/>
+          <w:iCs/>
+          <w:sz w:val="24"/>
+          <w:szCs w:val="24"/>
+        </w:rPr>
+      </w:pPr>
+      <w:bookmarkStart w:id="1" w:name="_Hlk86950972"/>
+      <w:r>
+        <w:rPr>
+          <w:rFonts w:ascii="Times New Roman" w:hAnsi="Times New Roman" w:cs="Times New Roman"/>
+          <w:b/>
+          <w:bCs/>
+          <w:sz w:val="28"/>
+          <w:szCs w:val="28"/>
+          <w:u w:val="single"/>
+        </w:rPr>
+        <w:t>R</w:t>
       </w:r>
       <w:r>
         <w:rPr>
@@ -1460,76 +1538,8 @@
           <w:szCs w:val="20"/>
           <w:u w:val="single"/>
         </w:rPr>
-        <w:t>MINARS</w:t>
-      </w:r>
-    </w:p>
-    <w:p>
-      <w:pPr>
-        <w:rPr>
-          <w:rFonts w:ascii="Times New Roman" w:hAnsi="Times New Roman" w:cs="Times New Roman"/>
-          <w:sz w:val="24"/>
-          <w:szCs w:val="24"/>
-        </w:rPr>
-      </w:pPr>
-      <w:r>
-        <w:rPr>
-          <w:rFonts w:ascii="Times New Roman" w:hAnsi="Times New Roman" w:cs="Times New Roman"/>
-          <w:sz w:val="24"/>
-          <w:szCs w:val="24"/>
-        </w:rPr>
-        <w:t>2021</w:t>
-      </w:r>
-      <w:r>
-        <w:rPr>
-          <w:rFonts w:ascii="Times New Roman" w:hAnsi="Times New Roman" w:cs="Times New Roman"/>
-          <w:sz w:val="24"/>
-          <w:szCs w:val="24"/>
-        </w:rPr>
-        <w:tab/>
-      </w:r>
-      <w:r>
-        <w:rPr>
-          <w:rFonts w:ascii="Times New Roman" w:hAnsi="Times New Roman" w:cs="Times New Roman"/>
-          <w:sz w:val="24"/>
-          <w:szCs w:val="24"/>
-        </w:rPr>
-        <w:tab/>
-      </w:r>
-      <w:r>
-        <w:rPr>
-          <w:rFonts w:ascii="Times New Roman" w:hAnsi="Times New Roman" w:cs="Times New Roman"/>
-          <w:sz w:val="24"/>
-          <w:szCs w:val="24"/>
-        </w:rPr>
-        <w:tab/>
-      </w:r>
-      <w:r>
-        <w:rPr>
-          <w:rFonts w:ascii="Times New Roman" w:hAnsi="Times New Roman" w:cs="Times New Roman"/>
-          <w:sz w:val="24"/>
-          <w:szCs w:val="24"/>
-        </w:rPr>
-        <w:t>St. Louis Fed, Dartmouth College, Bank of England</w:t>
-      </w:r>
-    </w:p>
-    <w:p>
-      <w:pPr>
-        <w:rPr>
-          <w:rFonts w:ascii="Times New Roman" w:eastAsia="Times New Roman" w:hAnsi="Times New Roman" w:cs="Times New Roman"/>
-          <w:sz w:val="24"/>
-          <w:szCs w:val="24"/>
-        </w:rPr>
-      </w:pPr>
-    </w:p>
-    <w:p>
-      <w:pPr>
-        <w:rPr>
-          <w:rFonts w:ascii="Times New Roman" w:eastAsia="Times New Roman" w:hAnsi="Times New Roman" w:cs="Times New Roman"/>
-          <w:sz w:val="24"/>
-          <w:szCs w:val="24"/>
-        </w:rPr>
-      </w:pPr>
-      <w:bookmarkStart w:id="1" w:name="_Hlk86950972"/>
+        <w:t xml:space="preserve">EFEREE </w:t>
+      </w:r>
       <w:r>
         <w:rPr>
           <w:rFonts w:ascii="Times New Roman" w:hAnsi="Times New Roman" w:cs="Times New Roman"/>
@@ -1539,7 +1549,7 @@
           <w:szCs w:val="28"/>
           <w:u w:val="single"/>
         </w:rPr>
-        <w:t>R</w:t>
+        <w:t>S</w:t>
       </w:r>
       <w:r>
         <w:rPr>
@@ -1550,18 +1560,7 @@
           <w:szCs w:val="20"/>
           <w:u w:val="single"/>
         </w:rPr>
-        <w:t xml:space="preserve">EFEREE </w:t>
-      </w:r>
-      <w:r>
-        <w:rPr>
-          <w:rFonts w:ascii="Times New Roman" w:hAnsi="Times New Roman" w:cs="Times New Roman"/>
-          <w:b/>
-          <w:bCs/>
-          <w:sz w:val="28"/>
-          <w:szCs w:val="28"/>
-          <w:u w:val="single"/>
-        </w:rPr>
-        <w:t>S</w:t>
+        <w:t xml:space="preserve">ERVICES </w:t>
       </w:r>
       <w:r>
         <w:rPr>
@@ -1572,8 +1571,9 @@
           <w:szCs w:val="20"/>
           <w:u w:val="single"/>
         </w:rPr>
-        <w:t xml:space="preserve">ERVICES </w:t>
-      </w:r>
+        <w:br/>
+      </w:r>
+      <w:bookmarkEnd w:id="1"/>
       <w:r>
         <w:rPr>
           <w:rFonts w:ascii="Times New Roman" w:hAnsi="Times New Roman" w:cs="Times New Roman"/>
@@ -1585,18 +1585,6 @@
         </w:rPr>
         <w:br/>
       </w:r>
-      <w:bookmarkEnd w:id="1"/>
-      <w:r>
-        <w:rPr>
-          <w:rFonts w:ascii="Times New Roman" w:hAnsi="Times New Roman" w:cs="Times New Roman"/>
-          <w:b/>
-          <w:bCs/>
-          <w:sz w:val="20"/>
-          <w:szCs w:val="20"/>
-          <w:u w:val="single"/>
-        </w:rPr>
-        <w:br/>
-      </w:r>
       <w:r>
         <w:rPr>
           <w:rFonts w:ascii="Times New Roman" w:eastAsia="Times New Roman" w:hAnsi="Times New Roman" w:cs="Times New Roman"/>
@@ -1616,6 +1604,138 @@
           <w:szCs w:val="24"/>
         </w:rPr>
         <w:t>, International Journal of Forecasting</w:t>
+      </w:r>
+    </w:p>
+    <w:p>
+      <w:pPr>
+        <w:rPr>
+          <w:rFonts w:ascii="Times New Roman" w:eastAsia="Times New Roman" w:hAnsi="Times New Roman" w:cs="Times New Roman"/>
+          <w:sz w:val="24"/>
+          <w:szCs w:val="24"/>
+        </w:rPr>
+      </w:pPr>
+    </w:p>
+    <w:p>
+      <w:pPr>
+        <w:rPr>
+          <w:rFonts w:ascii="Times New Roman" w:eastAsia="Times New Roman" w:hAnsi="Times New Roman" w:cs="Times New Roman"/>
+          <w:sz w:val="24"/>
+          <w:szCs w:val="24"/>
+        </w:rPr>
+      </w:pPr>
+    </w:p>
+    <w:p>
+      <w:pPr>
+        <w:rPr>
+          <w:rFonts w:ascii="Times New Roman" w:eastAsia="Times New Roman" w:hAnsi="Times New Roman" w:cs="Times New Roman"/>
+          <w:sz w:val="24"/>
+          <w:szCs w:val="24"/>
+        </w:rPr>
+      </w:pPr>
+    </w:p>
+    <w:p>
+      <w:pPr>
+        <w:rPr>
+          <w:rFonts w:ascii="Times New Roman" w:eastAsia="Times New Roman" w:hAnsi="Times New Roman" w:cs="Times New Roman"/>
+          <w:sz w:val="24"/>
+          <w:szCs w:val="24"/>
+        </w:rPr>
+      </w:pPr>
+    </w:p>
+    <w:p>
+      <w:pPr>
+        <w:rPr>
+          <w:rFonts w:ascii="Times New Roman" w:eastAsia="Times New Roman" w:hAnsi="Times New Roman" w:cs="Times New Roman"/>
+          <w:sz w:val="24"/>
+          <w:szCs w:val="24"/>
+        </w:rPr>
+      </w:pPr>
+    </w:p>
+    <w:p>
+      <w:pPr>
+        <w:rPr>
+          <w:rFonts w:ascii="Times New Roman" w:eastAsia="Times New Roman" w:hAnsi="Times New Roman" w:cs="Times New Roman"/>
+          <w:sz w:val="24"/>
+          <w:szCs w:val="24"/>
+        </w:rPr>
+      </w:pPr>
+    </w:p>
+    <w:p>
+      <w:pPr>
+        <w:rPr>
+          <w:rFonts w:ascii="Times New Roman" w:eastAsia="Times New Roman" w:hAnsi="Times New Roman" w:cs="Times New Roman"/>
+          <w:sz w:val="24"/>
+          <w:szCs w:val="24"/>
+        </w:rPr>
+      </w:pPr>
+    </w:p>
+    <w:p>
+      <w:pPr>
+        <w:rPr>
+          <w:rFonts w:ascii="Times New Roman" w:eastAsia="Times New Roman" w:hAnsi="Times New Roman" w:cs="Times New Roman"/>
+          <w:sz w:val="24"/>
+          <w:szCs w:val="24"/>
+        </w:rPr>
+      </w:pPr>
+    </w:p>
+    <w:p>
+      <w:pPr>
+        <w:rPr>
+          <w:rFonts w:ascii="Times New Roman" w:eastAsia="Times New Roman" w:hAnsi="Times New Roman" w:cs="Times New Roman"/>
+          <w:sz w:val="24"/>
+          <w:szCs w:val="24"/>
+        </w:rPr>
+      </w:pPr>
+    </w:p>
+    <w:p>
+      <w:pPr>
+        <w:rPr>
+          <w:rFonts w:ascii="Times New Roman" w:eastAsia="Times New Roman" w:hAnsi="Times New Roman" w:cs="Times New Roman"/>
+          <w:sz w:val="24"/>
+          <w:szCs w:val="24"/>
+        </w:rPr>
+      </w:pPr>
+    </w:p>
+    <w:p>
+      <w:pPr>
+        <w:rPr>
+          <w:rFonts w:ascii="Times New Roman" w:eastAsia="Times New Roman" w:hAnsi="Times New Roman" w:cs="Times New Roman"/>
+          <w:sz w:val="24"/>
+          <w:szCs w:val="24"/>
+        </w:rPr>
+      </w:pPr>
+    </w:p>
+    <w:p>
+      <w:pPr>
+        <w:rPr>
+          <w:rFonts w:ascii="Times New Roman" w:eastAsia="Times New Roman" w:hAnsi="Times New Roman" w:cs="Times New Roman"/>
+          <w:sz w:val="24"/>
+          <w:szCs w:val="24"/>
+        </w:rPr>
+      </w:pPr>
+      <w:r>
+        <w:rPr>
+          <w:rFonts w:ascii="Times New Roman" w:eastAsia="Times New Roman" w:hAnsi="Times New Roman" w:cs="Times New Roman"/>
+          <w:sz w:val="24"/>
+          <w:szCs w:val="24"/>
+        </w:rPr>
+        <w:t xml:space="preserve">Last updated: </w:t>
+      </w:r>
+      <w:r>
+        <w:rPr>
+          <w:rFonts w:ascii="Times New Roman" w:eastAsia="Times New Roman" w:hAnsi="Times New Roman" w:cs="Times New Roman"/>
+          <w:sz w:val="24"/>
+          <w:szCs w:val="24"/>
+        </w:rPr>
+        <w:t>February</w:t>
+      </w:r>
+      <w:r>
+        <w:rPr>
+          <w:rFonts w:ascii="Times New Roman" w:eastAsia="Times New Roman" w:hAnsi="Times New Roman" w:cs="Times New Roman"/>
+          <w:sz w:val="24"/>
+          <w:szCs w:val="24"/>
+        </w:rPr>
+        <w:t xml:space="preserve"> 2022</w:t>
       </w:r>
     </w:p>
     <w:sectPr>

</xml_diff>